<commit_message>
done viewer i think
</commit_message>
<xml_diff>
--- a/1stDoc.docx
+++ b/1stDoc.docx
@@ -282,13 +282,8 @@
         </w:numPr>
       </w:pPr>
       <w:proofErr w:type="spellStart"/>
-      <w:proofErr w:type="gramStart"/>
-      <w:r>
-        <w:t>Evaluation:multi</w:t>
-      </w:r>
-      <w:proofErr w:type="gramEnd"/>
-      <w:r>
-        <w:t>-horizon</w:t>
+      <w:r>
+        <w:t>Evaluation:multi-horizon</w:t>
       </w:r>
       <w:proofErr w:type="spellEnd"/>
       <w:r>
@@ -336,15 +331,7 @@
         <w:t>≤</w:t>
       </w:r>
       <w:r>
-        <w:t xml:space="preserve"> </w:t>
-      </w:r>
-      <w:proofErr w:type="gramStart"/>
-      <w:r>
-        <w:t>24 hour</w:t>
-      </w:r>
-      <w:proofErr w:type="gramEnd"/>
-      <w:r>
-        <w:t xml:space="preserve"> horizons.</w:t>
+        <w:t xml:space="preserve"> 24 hour horizons.</w:t>
       </w:r>
     </w:p>
     <w:p>
@@ -356,15 +343,7 @@
         </w:numPr>
       </w:pPr>
       <w:r>
-        <w:t xml:space="preserve">Thresholds warnings: improved AUPRC over logistic/GBM baselines; useful </w:t>
-      </w:r>
-      <w:proofErr w:type="gramStart"/>
-      <w:r>
-        <w:t>24 hour</w:t>
-      </w:r>
-      <w:proofErr w:type="gramEnd"/>
-      <w:r>
-        <w:t xml:space="preserve"> lead time on a meaningful fraction of events.</w:t>
+        <w:t>Thresholds warnings: improved AUPRC over logistic/GBM baselines; useful 24 hour lead time on a meaningful fraction of events.</w:t>
       </w:r>
     </w:p>
     <w:p>
@@ -603,13 +582,8 @@
             <w:tcW w:w="3006" w:type="dxa"/>
           </w:tcPr>
           <w:p>
-            <w:proofErr w:type="spellStart"/>
             <w:r>
-              <w:t>Transfoermer</w:t>
-            </w:r>
-            <w:proofErr w:type="spellEnd"/>
-            <w:r>
-              <w:t xml:space="preserve"> results; calibrated intervals; stations scorecards</w:t>
+              <w:t>Transformer results; calibrated intervals; stations scorecards</w:t>
             </w:r>
           </w:p>
         </w:tc>
@@ -1885,6 +1859,7 @@
   <w:style w:type="character" w:default="1" w:styleId="DefaultParagraphFont">
     <w:name w:val="Default Paragraph Font"/>
     <w:uiPriority w:val="1"/>
+    <w:semiHidden/>
     <w:unhideWhenUsed/>
   </w:style>
   <w:style w:type="table" w:default="1" w:styleId="TableNormal">

</xml_diff>